<commit_message>
Flyttede systemskitse fra problemformulering til systembeskrivelse da den høer til der.
</commit_message>
<xml_diff>
--- a/Rapport og projektdokumentation/Rapport/5) Opgaveformulering.docx
+++ b/Rapport og projektdokumentation/Rapport/5) Opgaveformulering.docx
@@ -250,316 +250,7 @@
     </w:p>
     <w:p>
       <w:r>
-        <w:rPr>
-          <w:noProof/>
-          <w:lang w:eastAsia="da-DK"/>
-        </w:rPr>
-      </w:r>
-      <w:r>
-        <w:rPr>
-          <w:noProof/>
-          <w:lang w:eastAsia="da-DK"/>
-        </w:rPr>
-        <w:pict>
-          <v:group id="Gruppe 1" o:spid="_x0000_s1026" style="width:481.5pt;height:409.5pt;mso-position-horizontal-relative:char;mso-position-vertical-relative:line" coordorigin="1119,2363" coordsize="9630,8190">
-            <v:shapetype id="_x0000_t202" coordsize="21600,21600" o:spt="202" path="m,l,21600r21600,l21600,xe">
-              <v:stroke joinstyle="miter"/>
-              <v:path gradientshapeok="t" o:connecttype="rect"/>
-            </v:shapetype>
-            <v:shape id="Text Box 3" o:spid="_x0000_s1027" type="#_x0000_t202" style="position:absolute;left:7932;top:3825;width:1320;height:405;visibility:visible" o:gfxdata="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" stroked="f" strokecolor="white [3212]">
-              <v:fill opacity="0"/>
-              <v:textbox>
-                <w:txbxContent>
-                  <w:p>
-                    <w:pPr>
-                      <w:rPr>
-                        <w:b/>
-                      </w:rPr>
-                    </w:pPr>
-                    <w:proofErr w:type="spellStart"/>
-                    <w:r>
-                      <w:rPr>
-                        <w:b/>
-                      </w:rPr>
-                      <w:t>Fridge</w:t>
-                    </w:r>
-                    <w:proofErr w:type="spellEnd"/>
-                    <w:r>
-                      <w:rPr>
-                        <w:b/>
-                      </w:rPr>
-                      <w:t xml:space="preserve"> </w:t>
-                    </w:r>
-                    <w:proofErr w:type="spellStart"/>
-                    <w:r>
-                      <w:rPr>
-                        <w:b/>
-                      </w:rPr>
-                      <w:t>app</w:t>
-                    </w:r>
-                    <w:proofErr w:type="spellEnd"/>
-                  </w:p>
-                </w:txbxContent>
-              </v:textbox>
-            </v:shape>
-            <v:group id="Gruppe 12" o:spid="_x0000_s1028" style="position:absolute;left:1119;top:2363;width:9630;height:8190" coordsize="61150,52006" o:gfxdata="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">
-              <v:shapetype id="_x0000_t75" coordsize="21600,21600" o:spt="75" o:preferrelative="t" path="m@4@5l@4@11@9@11@9@5xe" filled="f" stroked="f">
-                <v:stroke joinstyle="miter"/>
-                <v:formulas>
-                  <v:f eqn="if lineDrawn pixelLineWidth 0"/>
-                  <v:f eqn="sum @0 1 0"/>
-                  <v:f eqn="sum 0 0 @1"/>
-                  <v:f eqn="prod @2 1 2"/>
-                  <v:f eqn="prod @3 21600 pixelWidth"/>
-                  <v:f eqn="prod @3 21600 pixelHeight"/>
-                  <v:f eqn="sum @0 0 1"/>
-                  <v:f eqn="prod @6 1 2"/>
-                  <v:f eqn="prod @7 21600 pixelWidth"/>
-                  <v:f eqn="sum @8 21600 0"/>
-                  <v:f eqn="prod @7 21600 pixelHeight"/>
-                  <v:f eqn="sum @10 21600 0"/>
-                </v:formulas>
-                <v:path o:extrusionok="f" gradientshapeok="t" o:connecttype="rect"/>
-                <o:lock v:ext="edit" aspectratio="t"/>
-              </v:shapetype>
-              <v:shape id="Billede 3" o:spid="_x0000_s1029" type="#_x0000_t75" style="position:absolute;top:2095;width:61150;height:49911;visibility:visible" o:gfxdata="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">
-                <v:imagedata r:id="rId5" o:title=""/>
-                <v:path arrowok="t"/>
-              </v:shape>
-              <v:group id="Gruppe 11" o:spid="_x0000_s1030" style="position:absolute;left:4191;width:50482;height:36195" coordsize="50482,36195" o:gfxdata="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">
-                <v:shape id="Tekstfelt 2" o:spid="_x0000_s1031" type="#_x0000_t202" style="position:absolute;left:40100;width:10382;height:2762;visibility:visible" o:gfxdata="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" filled="f" stroked="f">
-                  <v:textbox>
-                    <w:txbxContent>
-                      <w:p>
-                        <w:pPr>
-                          <w:rPr>
-                            <w:b/>
-                          </w:rPr>
-                        </w:pPr>
-                        <w:r>
-                          <w:rPr>
-                            <w:b/>
-                          </w:rPr>
-                          <w:t>Køleskab</w:t>
-                        </w:r>
-                      </w:p>
-                    </w:txbxContent>
-                  </v:textbox>
-                </v:shape>
-                <v:shape id="Tekstfelt 2" o:spid="_x0000_s1032" type="#_x0000_t202" style="position:absolute;left:40671;top:9144;width:8954;height:2762;visibility:visible" o:gfxdata="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" filled="f" stroked="f">
-                  <v:textbox>
-                    <w:txbxContent>
-                      <w:p>
-                        <w:pPr>
-                          <w:rPr>
-                            <w:b/>
-                          </w:rPr>
-                        </w:pPr>
-                      </w:p>
-                    </w:txbxContent>
-                  </v:textbox>
-                </v:shape>
-                <v:shape id="Tekstfelt 2" o:spid="_x0000_s1033" type="#_x0000_t202" style="position:absolute;left:21240;top:8382;width:8954;height:2286;visibility:visible" o:gfxdata="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" filled="f" stroked="f">
-                  <v:textbox>
-                    <w:txbxContent>
-                      <w:p>
-                        <w:pPr>
-                          <w:rPr>
-                            <w:b/>
-                          </w:rPr>
-                        </w:pPr>
-                        <w:r>
-                          <w:rPr>
-                            <w:b/>
-                          </w:rPr>
-                          <w:t>Lok</w:t>
-                        </w:r>
-                        <w:r>
-                          <w:rPr>
-                            <w:b/>
-                          </w:rPr>
-                          <w:t>al DB</w:t>
-                        </w:r>
-                      </w:p>
-                    </w:txbxContent>
-                  </v:textbox>
-                </v:shape>
-                <v:shape id="Tekstfelt 2" o:spid="_x0000_s1034" type="#_x0000_t202" style="position:absolute;left:20478;top:22193;width:8954;height:2286;visibility:visible" o:gfxdata="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" filled="f" stroked="f">
-                  <v:textbox>
-                    <w:txbxContent>
-                      <w:p>
-                        <w:pPr>
-                          <w:rPr>
-                            <w:b/>
-                          </w:rPr>
-                        </w:pPr>
-                        <w:r>
-                          <w:rPr>
-                            <w:b/>
-                          </w:rPr>
-                          <w:t>E</w:t>
-                        </w:r>
-                        <w:r>
-                          <w:rPr>
-                            <w:b/>
-                          </w:rPr>
-                          <w:t>kstern</w:t>
-                        </w:r>
-                        <w:r>
-                          <w:rPr>
-                            <w:b/>
-                          </w:rPr>
-                          <w:t xml:space="preserve"> DB</w:t>
-                        </w:r>
-                      </w:p>
-                    </w:txbxContent>
-                  </v:textbox>
-                </v:shape>
-                <v:shape id="Tekstfelt 2" o:spid="_x0000_s1035" type="#_x0000_t202" style="position:absolute;top:2476;width:8953;height:2572;visibility:visible" o:gfxdata="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" filled="f" stroked="f">
-                  <v:textbox>
-                    <w:txbxContent>
-                      <w:p>
-                        <w:pPr>
-                          <w:rPr>
-                            <w:b/>
-                          </w:rPr>
-                        </w:pPr>
-                        <w:r>
-                          <w:rPr>
-                            <w:b/>
-                          </w:rPr>
-                          <w:t>Computer</w:t>
-                        </w:r>
-                      </w:p>
-                    </w:txbxContent>
-                  </v:textbox>
-                </v:shape>
-                <v:shape id="Tekstfelt 2" o:spid="_x0000_s1036" type="#_x0000_t202" style="position:absolute;left:2000;top:24479;width:10954;height:2572;visibility:visible" o:gfxdata="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" filled="f" stroked="f">
-                  <v:textbox>
-                    <w:txbxContent>
-                      <w:p>
-                        <w:pPr>
-                          <w:rPr>
-                            <w:b/>
-                          </w:rPr>
-                        </w:pPr>
-                        <w:r>
-                          <w:rPr>
-                            <w:b/>
-                          </w:rPr>
-                          <w:t>Smartphone</w:t>
-                        </w:r>
-                      </w:p>
-                    </w:txbxContent>
-                  </v:textbox>
-                </v:shape>
-                <v:shape id="Tekstfelt 2" o:spid="_x0000_s1037" type="#_x0000_t202" style="position:absolute;left:2571;top:33051;width:8954;height:2572;visibility:visible" o:gfxdata="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" filled="f" stroked="f">
-                  <v:textbox>
-                    <w:txbxContent>
-                      <w:p>
-                        <w:pPr>
-                          <w:rPr>
-                            <w:b/>
-                          </w:rPr>
-                        </w:pPr>
-                        <w:r>
-                          <w:rPr>
-                            <w:b/>
-                          </w:rPr>
-                          <w:t>Tablet</w:t>
-                        </w:r>
-                      </w:p>
-                    </w:txbxContent>
-                  </v:textbox>
-                </v:shape>
-                <v:shape id="Tekstfelt 2" o:spid="_x0000_s1038" type="#_x0000_t202" style="position:absolute;left:21336;top:33623;width:8953;height:2572;visibility:visible" o:gfxdata="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" filled="f" stroked="f">
-                  <v:textbox>
-                    <w:txbxContent>
-                      <w:p>
-                        <w:pPr>
-                          <w:rPr>
-                            <w:b/>
-                          </w:rPr>
-                        </w:pPr>
-                        <w:r>
-                          <w:rPr>
-                            <w:b/>
-                          </w:rPr>
-                          <w:t xml:space="preserve">Web </w:t>
-                        </w:r>
-                        <w:proofErr w:type="spellStart"/>
-                        <w:r>
-                          <w:rPr>
-                            <w:b/>
-                          </w:rPr>
-                          <w:t>app</w:t>
-                        </w:r>
-                        <w:proofErr w:type="spellEnd"/>
-                      </w:p>
-                    </w:txbxContent>
-                  </v:textbox>
-                </v:shape>
-              </v:group>
-            </v:group>
-            <w10:wrap type="none"/>
-            <w10:anchorlock/>
-          </v:group>
-        </w:pict>
-      </w:r>
-    </w:p>
-    <w:p>
-      <w:pPr>
-        <w:pStyle w:val="Billedtekst"/>
-        <w:ind w:firstLine="1304"/>
-      </w:pPr>
-      <w:r>
-        <w:rPr>
-          <w:b/>
-        </w:rPr>
-        <w:t xml:space="preserve">Figur </w:t>
-      </w:r>
-      <w:r>
-        <w:rPr>
-          <w:b/>
-        </w:rPr>
-        <w:fldChar w:fldCharType="begin"/>
-      </w:r>
-      <w:r>
-        <w:rPr>
-          <w:b/>
-        </w:rPr>
-        <w:instrText xml:space="preserve"> SEQ Figur \* ARABIC </w:instrText>
-      </w:r>
-      <w:r>
-        <w:rPr>
-          <w:b/>
-        </w:rPr>
-        <w:fldChar w:fldCharType="separate"/>
-      </w:r>
-      <w:r>
-        <w:rPr>
-          <w:b/>
-          <w:noProof/>
-        </w:rPr>
-        <w:t>1</w:t>
-      </w:r>
-      <w:r>
-        <w:rPr>
-          <w:b/>
-        </w:rPr>
-        <w:fldChar w:fldCharType="end"/>
-      </w:r>
-      <w:r>
-        <w:t xml:space="preserve"> Skitsering af systemet </w:t>
-      </w:r>
-      <w:proofErr w:type="spellStart"/>
-      <w:r>
-        <w:t>SmartFridge</w:t>
-      </w:r>
-      <w:proofErr w:type="spellEnd"/>
-    </w:p>
-    <w:p>
-      <w:r>
+        <w:lastRenderedPageBreak/>
         <w:t>Formålet med dette projekt er at udvikle et system, som tillader registrering af varer i</w:t>
       </w:r>
       <w:r>
@@ -1622,7 +1313,7 @@
   <a:extraClrSchemeLst/>
   <a:extLst>
     <a:ext uri="{05A4C25C-085E-4340-85A3-A5531E510DB2}">
-      <thm15:themeFamily xmlns:thm15="http://schemas.microsoft.com/office/thememl/2012/main" xmlns="" name="Office Theme" id="{62F939B6-93AF-4DB8-9C6B-D6C7DFDC589F}" vid="{4A3C46E8-61CC-4603-A589-7422A47A8E4A}"/>
+      <thm15:themeFamily xmlns="" xmlns:thm15="http://schemas.microsoft.com/office/thememl/2012/main" name="Office Theme" id="{62F939B6-93AF-4DB8-9C6B-D6C7DFDC589F}" vid="{4A3C46E8-61CC-4603-A589-7422A47A8E4A}"/>
     </a:ext>
   </a:extLst>
 </a:theme>

</xml_diff>